<commit_message>
Describe the changes you made
</commit_message>
<xml_diff>
--- a/分布式实验报告.docx
+++ b/分布式实验报告.docx
@@ -355,84 +355,83 @@
           <w:szCs w:val="32"/>
           <w:u w:val="single"/>
         </w:rPr>
-        <w:t xml:space="preserve"> 202320000392</w:t>
-      </w:r>
-      <w:r>
-        <w:rPr>
-          <w:rFonts w:hint="eastAsia"/>
+        <w:t xml:space="preserve"> </w:t>
+      </w:r>
+      <w:r>
+        <w:rPr>
           <w:b/>
           <w:sz w:val="32"/>
           <w:szCs w:val="32"/>
           <w:u w:val="single"/>
         </w:rPr>
-        <w:t xml:space="preserve">          </w:t>
-      </w:r>
-    </w:p>
-    <w:p>
-      <w:pPr>
-        <w:ind w:left="420" w:firstLine="420"/>
-        <w:rPr>
+        <w:t xml:space="preserve">             </w:t>
+      </w:r>
+      <w:r>
+        <w:rPr>
+          <w:rFonts w:hint="eastAsia"/>
           <w:b/>
           <w:sz w:val="32"/>
           <w:szCs w:val="32"/>
           <w:u w:val="single"/>
         </w:rPr>
-      </w:pPr>
-      <w:r>
-        <w:rPr>
-          <w:rFonts w:hint="eastAsia"/>
-          <w:b/>
-          <w:sz w:val="32"/>
-          <w:szCs w:val="32"/>
-        </w:rPr>
-        <w:t>姓</w:t>
-      </w:r>
-      <w:r>
-        <w:rPr>
-          <w:rFonts w:hint="eastAsia"/>
-          <w:b/>
-          <w:sz w:val="32"/>
-          <w:szCs w:val="32"/>
-        </w:rPr>
-        <w:t xml:space="preserve">    </w:t>
-      </w:r>
-      <w:r>
-        <w:rPr>
-          <w:rFonts w:hint="eastAsia"/>
-          <w:b/>
-          <w:sz w:val="32"/>
-          <w:szCs w:val="32"/>
-        </w:rPr>
-        <w:t>名：</w:t>
-      </w:r>
-      <w:r>
-        <w:rPr>
-          <w:rFonts w:hint="eastAsia"/>
+        <w:t xml:space="preserve">          </w:t>
+      </w:r>
+    </w:p>
+    <w:p>
+      <w:pPr>
+        <w:ind w:left="420" w:firstLine="420"/>
+        <w:rPr>
           <w:b/>
           <w:sz w:val="32"/>
           <w:szCs w:val="32"/>
           <w:u w:val="single"/>
         </w:rPr>
-        <w:t xml:space="preserve">        </w:t>
-      </w:r>
-      <w:r>
-        <w:rPr>
+      </w:pPr>
+      <w:r>
+        <w:rPr>
+          <w:rFonts w:hint="eastAsia"/>
+          <w:b/>
+          <w:sz w:val="32"/>
+          <w:szCs w:val="32"/>
+        </w:rPr>
+        <w:t>姓</w:t>
+      </w:r>
+      <w:r>
+        <w:rPr>
+          <w:rFonts w:hint="eastAsia"/>
+          <w:b/>
+          <w:sz w:val="32"/>
+          <w:szCs w:val="32"/>
+        </w:rPr>
+        <w:t xml:space="preserve">    </w:t>
+      </w:r>
+      <w:r>
+        <w:rPr>
+          <w:rFonts w:hint="eastAsia"/>
+          <w:b/>
+          <w:sz w:val="32"/>
+          <w:szCs w:val="32"/>
+        </w:rPr>
+        <w:t>名：</w:t>
+      </w:r>
+      <w:r>
+        <w:rPr>
+          <w:rFonts w:hint="eastAsia"/>
           <w:b/>
           <w:sz w:val="32"/>
           <w:szCs w:val="32"/>
           <w:u w:val="single"/>
         </w:rPr>
-        <w:t xml:space="preserve">  </w:t>
-      </w:r>
-      <w:r>
-        <w:rPr>
-          <w:rFonts w:hint="eastAsia"/>
+        <w:t xml:space="preserve">        </w:t>
+      </w:r>
+      <w:r>
+        <w:rPr>
           <w:b/>
           <w:sz w:val="32"/>
           <w:szCs w:val="32"/>
           <w:u w:val="single"/>
         </w:rPr>
-        <w:t xml:space="preserve"> </w:t>
+        <w:t xml:space="preserve">  </w:t>
       </w:r>
       <w:r>
         <w:rPr>
@@ -442,7 +441,7 @@
           <w:szCs w:val="32"/>
           <w:u w:val="single"/>
         </w:rPr>
-        <w:t>于清源</w:t>
+        <w:t xml:space="preserve"> </w:t>
       </w:r>
       <w:r>
         <w:rPr>
@@ -452,7 +451,7 @@
           <w:szCs w:val="32"/>
           <w:u w:val="single"/>
         </w:rPr>
-        <w:t xml:space="preserve">        </w:t>
+        <w:t xml:space="preserve"> </w:t>
       </w:r>
       <w:r>
         <w:rPr>
@@ -461,7 +460,7 @@
           <w:szCs w:val="32"/>
           <w:u w:val="single"/>
         </w:rPr>
-        <w:t xml:space="preserve"> </w:t>
+        <w:t xml:space="preserve">      </w:t>
       </w:r>
       <w:r>
         <w:rPr>
@@ -471,6 +470,25 @@
           <w:szCs w:val="32"/>
           <w:u w:val="single"/>
         </w:rPr>
+        <w:t xml:space="preserve">        </w:t>
+      </w:r>
+      <w:r>
+        <w:rPr>
+          <w:b/>
+          <w:sz w:val="32"/>
+          <w:szCs w:val="32"/>
+          <w:u w:val="single"/>
+        </w:rPr>
+        <w:t xml:space="preserve"> </w:t>
+      </w:r>
+      <w:r>
+        <w:rPr>
+          <w:rFonts w:hint="eastAsia"/>
+          <w:b/>
+          <w:sz w:val="32"/>
+          <w:szCs w:val="32"/>
+          <w:u w:val="single"/>
+        </w:rPr>
         <w:t xml:space="preserve">     </w:t>
       </w:r>
     </w:p>
@@ -667,7 +685,6 @@
         </w:rPr>
         <w:t xml:space="preserve">   </w:t>
       </w:r>
-      <w:proofErr w:type="gramStart"/>
       <w:r>
         <w:rPr>
           <w:rFonts w:eastAsia="黑体" w:hint="eastAsia"/>
@@ -677,7 +694,6 @@
         </w:rPr>
         <w:t>验</w:t>
       </w:r>
-      <w:proofErr w:type="gramEnd"/>
       <w:r>
         <w:rPr>
           <w:rFonts w:eastAsia="黑体" w:hint="eastAsia"/>
@@ -1021,19 +1037,11 @@
           <w:numId w:val="4"/>
         </w:numPr>
       </w:pPr>
-      <w:proofErr w:type="gramStart"/>
-      <w:r>
-        <w:rPr>
-          <w:rFonts w:hint="eastAsia"/>
-        </w:rPr>
-        <w:t>若数据</w:t>
-      </w:r>
-      <w:proofErr w:type="gramEnd"/>
-      <w:r>
-        <w:rPr>
-          <w:rFonts w:hint="eastAsia"/>
-        </w:rPr>
-        <w:t>所在目标存储服务器与接入服务器不同，则接入服务器向目标存储服务器发起相同操作请求，并将目标服务器结果返回客户端。</w:t>
+      <w:r>
+        <w:rPr>
+          <w:rFonts w:hint="eastAsia"/>
+        </w:rPr>
+        <w:t>若数据所在目标存储服务器与接入服务器不同，则接入服务器向目标存储服务器发起相同操作请求，并将目标服务器结果返回客户端。</w:t>
       </w:r>
     </w:p>
     <w:p>
@@ -1122,21 +1130,7 @@
         <w:rPr>
           <w:rFonts w:hint="eastAsia"/>
         </w:rPr>
-        <w:t>方法，请求</w:t>
-      </w:r>
-      <w:proofErr w:type="gramStart"/>
-      <w:r>
-        <w:rPr>
-          <w:rFonts w:hint="eastAsia"/>
-        </w:rPr>
-        <w:t>发送至根路径</w:t>
-      </w:r>
-      <w:proofErr w:type="gramEnd"/>
-      <w:r>
-        <w:rPr>
-          <w:rFonts w:hint="eastAsia"/>
-        </w:rPr>
-        <w:t>，请求体为</w:t>
+        <w:t>方法，请求发送至根路径，请求体为</w:t>
       </w:r>
       <w:r>
         <w:rPr>
@@ -1603,21 +1597,7 @@
         <w:rPr>
           <w:rFonts w:hint="eastAsia"/>
         </w:rPr>
-        <w:t>）算法作为缓存管理的核心策略。该策略通过优先</w:t>
-      </w:r>
-      <w:proofErr w:type="gramStart"/>
-      <w:r>
-        <w:rPr>
-          <w:rFonts w:hint="eastAsia"/>
-        </w:rPr>
-        <w:t>淘汰长</w:t>
-      </w:r>
-      <w:proofErr w:type="gramEnd"/>
-      <w:r>
-        <w:rPr>
-          <w:rFonts w:hint="eastAsia"/>
-        </w:rPr>
-        <w:t>时间未被访问的缓存项，确保缓存空间的有效利用，同时提升数据检索的效率。此外，系统还集成了缓存删除机制，允许用户手动清除指定的缓存数据。</w:t>
+        <w:t>）算法作为缓存管理的核心策略。该策略通过优先淘汰长时间未被访问的缓存项，确保缓存空间的有效利用，同时提升数据检索的效率。此外，系统还集成了缓存删除机制，允许用户手动清除指定的缓存数据。</w:t>
       </w:r>
     </w:p>
     <w:p>
@@ -1917,21 +1897,12 @@
         </w:rPr>
         <w:t>container/list</w:t>
       </w:r>
-      <w:proofErr w:type="gramStart"/>
-      <w:r>
-        <w:rPr>
-          <w:rFonts w:hint="eastAsia"/>
-          <w:color w:val="0F0F0F"/>
-        </w:rPr>
-        <w:t>包实现</w:t>
-      </w:r>
-      <w:proofErr w:type="gramEnd"/>
-      <w:r>
-        <w:rPr>
-          <w:rFonts w:hint="eastAsia"/>
-          <w:color w:val="0F0F0F"/>
-        </w:rPr>
-        <w:t>了一个双向链表，以此来维护缓存项。每个缓存项包含键值对信息，链表的头部表示最近被访问的项，而尾部则代表最久未访问的项。</w:t>
+      <w:r>
+        <w:rPr>
+          <w:rFonts w:hint="eastAsia"/>
+          <w:color w:val="0F0F0F"/>
+        </w:rPr>
+        <w:t>包实现了一个双向链表，以此来维护缓存项。每个缓存项包含键值对信息，链表的头部表示最近被访问的项，而尾部则代表最久未访问的项。</w:t>
       </w:r>
     </w:p>
     <w:p>
@@ -1962,23 +1933,7 @@
           <w:color w:val="0F0F0F"/>
         </w:rPr>
         <w:lastRenderedPageBreak/>
-        <w:t>查询与删除操作：在访问某个缓存项时，若该项存在，则会被移到链表头部，这表示该项最近被访问。在删除操作中，目标</w:t>
-      </w:r>
-      <w:proofErr w:type="gramStart"/>
-      <w:r>
-        <w:rPr>
-          <w:rFonts w:hint="eastAsia"/>
-          <w:color w:val="0F0F0F"/>
-        </w:rPr>
-        <w:t>项同样</w:t>
-      </w:r>
-      <w:proofErr w:type="gramEnd"/>
-      <w:r>
-        <w:rPr>
-          <w:rFonts w:hint="eastAsia"/>
-          <w:color w:val="0F0F0F"/>
-        </w:rPr>
-        <w:t>首先被移到链表头部，然后执行删除操作，以确保快速高效地移除目标数据。</w:t>
+        <w:t>查询与删除操作：在访问某个缓存项时，若该项存在，则会被移到链表头部，这表示该项最近被访问。在删除操作中，目标项同样首先被移到链表头部，然后执行删除操作，以确保快速高效地移除目标数据。</w:t>
       </w:r>
     </w:p>
     <w:p>
@@ -2095,39 +2050,7 @@
           <w:rFonts w:hint="eastAsia"/>
           <w:color w:val="0F0F0F"/>
         </w:rPr>
-        <w:t>在本实验中，我们采用了一致性哈希算法来实现分布式缓存系统中的数据分配和定位。一致性哈希算法通过创建一个连续的哈</w:t>
-      </w:r>
-      <w:proofErr w:type="gramStart"/>
-      <w:r>
-        <w:rPr>
-          <w:rFonts w:hint="eastAsia"/>
-          <w:color w:val="0F0F0F"/>
-        </w:rPr>
-        <w:t>希空间环</w:t>
-      </w:r>
-      <w:proofErr w:type="gramEnd"/>
-      <w:r>
-        <w:rPr>
-          <w:rFonts w:hint="eastAsia"/>
-          <w:color w:val="0F0F0F"/>
-        </w:rPr>
-        <w:t>来优化节点增加或删除</w:t>
-      </w:r>
-      <w:proofErr w:type="gramStart"/>
-      <w:r>
-        <w:rPr>
-          <w:rFonts w:hint="eastAsia"/>
-          <w:color w:val="0F0F0F"/>
-        </w:rPr>
-        <w:t>时数据</w:t>
-      </w:r>
-      <w:proofErr w:type="gramEnd"/>
-      <w:r>
-        <w:rPr>
-          <w:rFonts w:hint="eastAsia"/>
-          <w:color w:val="0F0F0F"/>
-        </w:rPr>
-        <w:t>的重映射需求，从而提高系统的稳定性和效率。</w:t>
+        <w:t>在本实验中，我们采用了一致性哈希算法来实现分布式缓存系统中的数据分配和定位。一致性哈希算法通过创建一个连续的哈希空间环来优化节点增加或删除时数据的重映射需求，从而提高系统的稳定性和效率。</w:t>
       </w:r>
     </w:p>
     <w:p>
@@ -2237,23 +2160,7 @@
           <w:rFonts w:hint="eastAsia"/>
           <w:color w:val="0F0F0F"/>
         </w:rPr>
-        <w:t>副本的生成：对于每个添加到缓存中的键，系统会生成预定数量的副本。这些副本的生成是通过</w:t>
-      </w:r>
-      <w:proofErr w:type="gramStart"/>
-      <w:r>
-        <w:rPr>
-          <w:rFonts w:hint="eastAsia"/>
-          <w:color w:val="0F0F0F"/>
-        </w:rPr>
-        <w:t>在原键的</w:t>
-      </w:r>
-      <w:proofErr w:type="gramEnd"/>
-      <w:r>
-        <w:rPr>
-          <w:rFonts w:hint="eastAsia"/>
-          <w:color w:val="0F0F0F"/>
-        </w:rPr>
-        <w:t>基础上添加不同的前缀或后缀并计算它们的哈希值来完成的。</w:t>
+        <w:t>副本的生成：对于每个添加到缓存中的键，系统会生成预定数量的副本。这些副本的生成是通过在原键的基础上添加不同的前缀或后缀并计算它们的哈希值来完成的。</w:t>
       </w:r>
     </w:p>
     <w:p>
@@ -2422,23 +2329,7 @@
           <w:rFonts w:hint="eastAsia"/>
           <w:color w:val="0F0F0F"/>
         </w:rPr>
-        <w:t>切片中找到距离计算出的哈希</w:t>
-      </w:r>
-      <w:proofErr w:type="gramStart"/>
-      <w:r>
-        <w:rPr>
-          <w:rFonts w:hint="eastAsia"/>
-          <w:color w:val="0F0F0F"/>
-        </w:rPr>
-        <w:t>值最近</w:t>
-      </w:r>
-      <w:proofErr w:type="gramEnd"/>
-      <w:r>
-        <w:rPr>
-          <w:rFonts w:hint="eastAsia"/>
-          <w:color w:val="0F0F0F"/>
-        </w:rPr>
-        <w:t>的节点。该节点即为应当定位到的目标节点，也就是拥有或应当存储该键值对的节点。</w:t>
+        <w:t>切片中找到距离计算出的哈希值最近的节点。该节点即为应当定位到的目标节点，也就是拥有或应当存储该键值对的节点。</w:t>
       </w:r>
     </w:p>
     <w:p>
@@ -3643,23 +3534,7 @@
           <w:rFonts w:hint="eastAsia"/>
           <w:color w:val="0F0F0F"/>
         </w:rPr>
-        <w:t>参数作为标识符，用于区分是</w:t>
-      </w:r>
-      <w:proofErr w:type="gramStart"/>
-      <w:r>
-        <w:rPr>
-          <w:rFonts w:hint="eastAsia"/>
-          <w:color w:val="0F0F0F"/>
-        </w:rPr>
-        <w:t>本地还是</w:t>
-      </w:r>
-      <w:proofErr w:type="gramEnd"/>
-      <w:r>
-        <w:rPr>
-          <w:rFonts w:hint="eastAsia"/>
-          <w:color w:val="0F0F0F"/>
-        </w:rPr>
-        <w:t>远程查询请求。远程查询请求将仅在当前节点上执行查询，并不触发</w:t>
+        <w:t>参数作为标识符，用于区分是本地还是远程查询请求。远程查询请求将仅在当前节点上执行查询，并不触发</w:t>
       </w:r>
       <w:r>
         <w:rPr>

</xml_diff>